<commit_message>
Intranet: Ampliació matrícules. Impressió de factura.
git-svn-id: https://servidor.casadecultura.cat/public/ccg/trunk/intranet@396 6722b150-0e3f-45da-bd85-83856719fb75
</commit_message>
<xml_diff>
--- a/apps/intranet/modules/gestio/templates/gMatriculesSuccess.docx
+++ b/apps/intranet/modules/gestio/templates/gMatriculesSuccess.docx
@@ -55,8 +55,8 @@
               </w:rPr>
               <w:drawing>
                 <wp:inline distT="0" distB="0" distL="0" distR="0">
-                  <wp:extent cx="2349500" cy="814070"/>
-                  <wp:effectExtent l="19050" t="0" r="0" b="0"/>
+                  <wp:extent cx="2342236" cy="814070"/>
+                  <wp:effectExtent l="19050" t="0" r="914" b="0"/>
                   <wp:docPr id="14" name="12 Imagen" descr="log_casa cultura.tif"/>
                   <wp:cNvGraphicFramePr>
                     <a:graphicFrameLocks xmlns:a="http://schemas.openxmlformats.org/drawingml/2006/main" noChangeAspect="1"/>
@@ -77,7 +77,7 @@
                         <pic:spPr>
                           <a:xfrm>
                             <a:off x="0" y="0"/>
-                            <a:ext cx="2349500" cy="814070"/>
+                            <a:ext cx="2342236" cy="814070"/>
                           </a:xfrm>
                           <a:prstGeom prst="rect">
                             <a:avLst/>
@@ -2739,7 +2739,7 @@
 </file>
 
 <file path=customXml/itemProps1.xml><?xml version="1.0" encoding="utf-8"?>
-<ds:datastoreItem xmlns:ds="http://schemas.openxmlformats.org/officeDocument/2006/customXml" ds:itemID="{57443188-1D09-48C7-B518-571443A01CFE}">
+<ds:datastoreItem xmlns:ds="http://schemas.openxmlformats.org/officeDocument/2006/customXml" ds:itemID="{DC25BF68-ECDA-4322-AA62-9C4C327183C6}">
   <ds:schemaRefs>
     <ds:schemaRef ds:uri="http://schemas.openxmlformats.org/officeDocument/2006/bibliography"/>
   </ds:schemaRefs>

</xml_diff>

<commit_message>
Intranet: Hospici - document factura matricula
git-svn-id: https://servidor.casadecultura.cat/public/ccg/trunk/intranet@740 6722b150-0e3f-45da-bd85-83856719fb75
</commit_message>
<xml_diff>
--- a/apps/intranet/modules/gestio/templates/gMatriculesSuccess.docx
+++ b/apps/intranet/modules/gestio/templates/gMatriculesSuccess.docx
@@ -131,25 +131,7 @@
                 <w:szCs w:val="14"/>
                 <w:lang w:eastAsia="ca-ES"/>
               </w:rPr>
-              <w:t xml:space="preserve"> 972 20 </w:t>
-            </w:r>
-            <w:proofErr w:type="spellStart"/>
-            <w:r>
-              <w:rPr>
-                <w:sz w:val="14"/>
-                <w:szCs w:val="14"/>
-                <w:lang w:eastAsia="ca-ES"/>
-              </w:rPr>
-              <w:t>20</w:t>
-            </w:r>
-            <w:proofErr w:type="spellEnd"/>
-            <w:r>
-              <w:rPr>
-                <w:sz w:val="14"/>
-                <w:szCs w:val="14"/>
-                <w:lang w:eastAsia="ca-ES"/>
-              </w:rPr>
-              <w:t xml:space="preserve"> 13 FAX 972 21 37 72</w:t>
+              <w:t xml:space="preserve"> 972 20 20 13 FAX 972 21 37 72</w:t>
             </w:r>
           </w:p>
           <w:p>
@@ -1593,11 +1575,9 @@
             <w:pPr>
               <w:cnfStyle w:val="000000000000"/>
             </w:pPr>
-            <w:proofErr w:type="spellStart"/>
             <w:r>
               <w:t>Subtotal</w:t>
             </w:r>
-            <w:proofErr w:type="spellEnd"/>
           </w:p>
         </w:tc>
         <w:tc>
@@ -1815,35 +1795,19 @@
         <w:rPr>
           <w:lang w:val="es-ES"/>
         </w:rPr>
-        <w:t xml:space="preserve">Registre de </w:t>
+        <w:t>Registre de Fundacions de la Generalitat de Catalunya, n</w:t>
       </w:r>
-      <w:proofErr w:type="spellStart"/>
       <w:r>
         <w:rPr>
           <w:lang w:val="es-ES"/>
         </w:rPr>
-        <w:t>Fundacions</w:t>
+        <w:t>ú</w:t>
       </w:r>
-      <w:proofErr w:type="spellEnd"/>
       <w:r>
         <w:rPr>
           <w:lang w:val="es-ES"/>
         </w:rPr>
-        <w:t xml:space="preserve"> de la Generalitat de Catalunya, </w:t>
-      </w:r>
-      <w:proofErr w:type="spellStart"/>
-      <w:r>
-        <w:rPr>
-          <w:lang w:val="es-ES"/>
-        </w:rPr>
-        <w:t>num.</w:t>
-      </w:r>
-      <w:proofErr w:type="spellEnd"/>
-      <w:r>
-        <w:rPr>
-          <w:lang w:val="es-ES"/>
-        </w:rPr>
-        <w:t xml:space="preserve"> 2020</w:t>
+        <w:t>m. 2020</w:t>
       </w:r>
     </w:p>
     <w:p/>
@@ -2774,7 +2738,7 @@
 </file>
 
 <file path=customXml/itemProps1.xml><?xml version="1.0" encoding="utf-8"?>
-<ds:datastoreItem xmlns:ds="http://schemas.openxmlformats.org/officeDocument/2006/customXml" ds:itemID="{48B1910E-E23E-498E-8BDD-7BCC8DE081E3}">
+<ds:datastoreItem xmlns:ds="http://schemas.openxmlformats.org/officeDocument/2006/customXml" ds:itemID="{7A8DE511-B47E-4B29-B4A3-91BD57F025EB}">
   <ds:schemaRefs>
     <ds:schemaRef ds:uri="http://schemas.openxmlformats.org/officeDocument/2006/bibliography"/>
   </ds:schemaRefs>

</xml_diff>